<commit_message>
updated some parts of server
</commit_message>
<xml_diff>
--- a/Project/Gamestate info.docx
+++ b/Project/Gamestate info.docx
@@ -213,19 +213,85 @@
           <w:tcPr>
             <w:tcW w:w="3116" w:type="dxa"/>
           </w:tcPr>
+          <w:p>
+            <w:r>
+              <w:t>DATA_TO_RECEIVE</w:t>
+            </w:r>
+          </w:p>
+        </w:tc>
+        <w:tc>
+          <w:tcPr>
+            <w:tcW w:w="3117" w:type="dxa"/>
+          </w:tcPr>
+          <w:p>
+            <w:r>
+              <w:t>DATA_STATUS (0 – received, 1 –sending</w:t>
+            </w:r>
+            <w:bookmarkStart w:id="0" w:name="_GoBack"/>
+            <w:bookmarkEnd w:id="0"/>
+            <w:r>
+              <w:t>)</w:t>
+            </w:r>
+          </w:p>
+        </w:tc>
+        <w:tc>
+          <w:tcPr>
+            <w:tcW w:w="3117" w:type="dxa"/>
+          </w:tcPr>
           <w:p/>
         </w:tc>
-        <w:tc>
-          <w:tcPr>
-            <w:tcW w:w="3117" w:type="dxa"/>
-          </w:tcPr>
-          <w:p/>
-        </w:tc>
-        <w:tc>
-          <w:tcPr>
-            <w:tcW w:w="3117" w:type="dxa"/>
-          </w:tcPr>
-          <w:p/>
+      </w:tr>
+    </w:tbl>
+    <w:p>
+      <w:r>
+        <w:br/>
+        <w:t>Server table info</w:t>
+      </w:r>
+    </w:p>
+    <w:tbl>
+      <w:tblPr>
+        <w:tblStyle w:val="TableGrid"/>
+        <w:tblW w:w="0" w:type="auto"/>
+        <w:tblLook w:val="04A0" w:firstRow="1" w:lastRow="0" w:firstColumn="1" w:lastColumn="0" w:noHBand="0" w:noVBand="1"/>
+      </w:tblPr>
+      <w:tblGrid>
+        <w:gridCol w:w="3210"/>
+        <w:gridCol w:w="3100"/>
+        <w:gridCol w:w="3040"/>
+      </w:tblGrid>
+      <w:tr>
+        <w:trPr>
+          <w:trHeight w:val="242"/>
+        </w:trPr>
+        <w:tc>
+          <w:tcPr>
+            <w:tcW w:w="3210" w:type="dxa"/>
+          </w:tcPr>
+          <w:p>
+            <w:r>
+              <w:t>NUM</w:t>
+            </w:r>
+          </w:p>
+        </w:tc>
+        <w:tc>
+          <w:tcPr>
+            <w:tcW w:w="3100" w:type="dxa"/>
+          </w:tcPr>
+          <w:p>
+            <w:r>
+              <w:t>IP</w:t>
+            </w:r>
+          </w:p>
+        </w:tc>
+        <w:tc>
+          <w:tcPr>
+            <w:tcW w:w="3040" w:type="dxa"/>
+          </w:tcPr>
+          <w:p>
+            <w:r>
+              <w:t>PORT</w:t>
+            </w:r>
+          </w:p>
         </w:tc>
       </w:tr>
     </w:tbl>
@@ -255,7 +321,13 @@
           </w:tcPr>
           <w:p>
             <w:r>
-              <w:t>TYPE (“cash” or “play”)</w:t>
+              <w:t>TYPE (“cash” or “play”</w:t>
+            </w:r>
+            <w:r>
+              <w:t xml:space="preserve"> or “buy”</w:t>
+            </w:r>
+            <w:r>
+              <w:t>)</w:t>
             </w:r>
           </w:p>
         </w:tc>
@@ -267,8 +339,6 @@
             <w:r>
               <w:t>USERNAME</w:t>
             </w:r>
-            <w:bookmarkStart w:id="0" w:name="_GoBack"/>
-            <w:bookmarkEnd w:id="0"/>
           </w:p>
         </w:tc>
       </w:tr>

</xml_diff>

<commit_message>
server sends and recives data okay
</commit_message>
<xml_diff>
--- a/Project/Gamestate info.docx
+++ b/Project/Gamestate info.docx
@@ -213,26 +213,13 @@
           <w:tcPr>
             <w:tcW w:w="3116" w:type="dxa"/>
           </w:tcPr>
-          <w:p>
-            <w:r>
-              <w:t>DATA_TO_RECEIVE</w:t>
-            </w:r>
-          </w:p>
+          <w:p/>
         </w:tc>
         <w:tc>
           <w:tcPr>
             <w:tcW w:w="3117" w:type="dxa"/>
           </w:tcPr>
-          <w:p>
-            <w:r>
-              <w:t>DATA_STATUS (0 – received, 1 –sending</w:t>
-            </w:r>
-            <w:bookmarkStart w:id="0" w:name="_GoBack"/>
-            <w:bookmarkEnd w:id="0"/>
-            <w:r>
-              <w:t>)</w:t>
-            </w:r>
-          </w:p>
+          <w:p/>
         </w:tc>
         <w:tc>
           <w:tcPr>
@@ -242,6 +229,46 @@
         </w:tc>
       </w:tr>
     </w:tbl>
+    <w:p/>
+    <w:p>
+      <w:r>
+        <w:t>Server socket info</w:t>
+      </w:r>
+    </w:p>
+    <w:tbl>
+      <w:tblPr>
+        <w:tblStyle w:val="TableGrid"/>
+        <w:tblW w:w="0" w:type="auto"/>
+        <w:tblLook w:val="04A0" w:firstRow="1" w:lastRow="0" w:firstColumn="1" w:lastColumn="0" w:noHBand="0" w:noVBand="1"/>
+      </w:tblPr>
+      <w:tblGrid>
+        <w:gridCol w:w="4675"/>
+        <w:gridCol w:w="4675"/>
+      </w:tblGrid>
+      <w:tr>
+        <w:tc>
+          <w:tcPr>
+            <w:tcW w:w="4675" w:type="dxa"/>
+          </w:tcPr>
+          <w:p>
+            <w:r>
+              <w:t>SOCKET_NUMBER</w:t>
+            </w:r>
+          </w:p>
+        </w:tc>
+        <w:tc>
+          <w:tcPr>
+            <w:tcW w:w="4675" w:type="dxa"/>
+          </w:tcPr>
+          <w:p>
+            <w:r>
+              <w:t>DATA_TO_RECEIVE</w:t>
+            </w:r>
+          </w:p>
+        </w:tc>
+      </w:tr>
+    </w:tbl>
+    <w:p/>
     <w:p>
       <w:r>
         <w:br/>
@@ -298,6 +325,10 @@
     <w:p>
       <w:r>
         <w:br/>
+      </w:r>
+    </w:p>
+    <w:p>
+      <w:r>
         <w:t>Client Request to Server</w:t>
       </w:r>
       <w:r>
@@ -344,6 +375,78 @@
       </w:tr>
     </w:tbl>
     <w:p/>
+    <w:p>
+      <w:r>
+        <w:t>Client Sends:</w:t>
+      </w:r>
+    </w:p>
+    <w:tbl>
+      <w:tblPr>
+        <w:tblStyle w:val="TableGrid"/>
+        <w:tblW w:w="0" w:type="auto"/>
+        <w:tblLook w:val="04A0" w:firstRow="1" w:lastRow="0" w:firstColumn="1" w:lastColumn="0" w:noHBand="0" w:noVBand="1"/>
+      </w:tblPr>
+      <w:tblGrid>
+        <w:gridCol w:w="9350"/>
+      </w:tblGrid>
+      <w:tr>
+        <w:tc>
+          <w:tcPr>
+            <w:tcW w:w="9350" w:type="dxa"/>
+          </w:tcPr>
+          <w:p>
+            <w:r>
+              <w:t>DATA_SIZE_TO_SEND</w:t>
+            </w:r>
+          </w:p>
+        </w:tc>
+      </w:tr>
+    </w:tbl>
+    <w:p/>
+    <w:p>
+      <w:r>
+        <w:t>Sever Sends</w:t>
+      </w:r>
+      <w:r>
+        <w:t xml:space="preserve"> ACK</w:t>
+      </w:r>
+      <w:bookmarkStart w:id="0" w:name="_GoBack"/>
+      <w:bookmarkEnd w:id="0"/>
+      <w:r>
+        <w:t>:</w:t>
+      </w:r>
+    </w:p>
+    <w:tbl>
+      <w:tblPr>
+        <w:tblStyle w:val="TableGrid"/>
+        <w:tblW w:w="0" w:type="auto"/>
+        <w:tblLook w:val="04A0" w:firstRow="1" w:lastRow="0" w:firstColumn="1" w:lastColumn="0" w:noHBand="0" w:noVBand="1"/>
+      </w:tblPr>
+      <w:tblGrid>
+        <w:gridCol w:w="9350"/>
+      </w:tblGrid>
+      <w:tr>
+        <w:tc>
+          <w:tcPr>
+            <w:tcW w:w="9350" w:type="dxa"/>
+          </w:tcPr>
+          <w:p>
+            <w:r>
+              <w:t>DATA_SIZE_TO_RECEIVE</w:t>
+            </w:r>
+            <w:r>
+              <w:t xml:space="preserve"> (data_size_to_send back to client)</w:t>
+            </w:r>
+          </w:p>
+        </w:tc>
+      </w:tr>
+    </w:tbl>
+    <w:p/>
+    <w:p>
+      <w:r>
+        <w:t>Client Sends Request Data to Server</w:t>
+      </w:r>
+    </w:p>
     <w:sectPr>
       <w:pgSz w:w="12240" w:h="15840"/>
       <w:pgMar w:top="1440" w:right="1440" w:bottom="1440" w:left="1440" w:header="720" w:footer="720" w:gutter="0"/>

</xml_diff>

<commit_message>
set up find_game for player
</commit_message>
<xml_diff>
--- a/Project/Gamestate info.docx
+++ b/Project/Gamestate info.docx
@@ -3,8 +3,26 @@
 <w:document xmlns:wpc="http://schemas.microsoft.com/office/word/2010/wordprocessingCanvas" xmlns:mc="http://schemas.openxmlformats.org/markup-compatibility/2006" xmlns:o="urn:schemas-microsoft-com:office:office" xmlns:r="http://schemas.openxmlformats.org/officeDocument/2006/relationships" xmlns:m="http://schemas.openxmlformats.org/officeDocument/2006/math" xmlns:v="urn:schemas-microsoft-com:vml" xmlns:wp14="http://schemas.microsoft.com/office/word/2010/wordprocessingDrawing" xmlns:wp="http://schemas.openxmlformats.org/drawingml/2006/wordprocessingDrawing" xmlns:w10="urn:schemas-microsoft-com:office:word" xmlns:w="http://schemas.openxmlformats.org/wordprocessingml/2006/main" xmlns:w14="http://schemas.microsoft.com/office/word/2010/wordml" xmlns:w15="http://schemas.microsoft.com/office/word/2012/wordml" xmlns:wpg="http://schemas.microsoft.com/office/word/2010/wordprocessingGroup" xmlns:wpi="http://schemas.microsoft.com/office/word/2010/wordprocessingInk" xmlns:wne="http://schemas.microsoft.com/office/word/2006/wordml" xmlns:wps="http://schemas.microsoft.com/office/word/2010/wordprocessingShape" mc:Ignorable="w14 w15 wp14">
   <w:body>
     <w:p>
+      <w:pPr>
+        <w:rPr>
+          <w:b/>
+        </w:rPr>
+      </w:pPr>
+      <w:r>
+        <w:rPr>
+          <w:b/>
+        </w:rPr>
+        <w:t>EACH VALUE (num_players, username, etc) IS IMPLEMENTED IN ALL LOWERCASE e.g. {“type” : “play”}</w:t>
+      </w:r>
+      <w:bookmarkStart w:id="0" w:name="_GoBack"/>
+      <w:bookmarkEnd w:id="0"/>
+    </w:p>
+    <w:p>
       <w:r>
         <w:t>Gamestate info</w:t>
+      </w:r>
+      <w:r>
+        <w:t xml:space="preserve"> (lead player and backup player only) </w:t>
       </w:r>
     </w:p>
     <w:tbl>
@@ -90,6 +108,9 @@
       <w:r>
         <w:t>Player state info</w:t>
       </w:r>
+      <w:r>
+        <w:t xml:space="preserve"> (each player only)</w:t>
+      </w:r>
     </w:p>
     <w:tbl>
       <w:tblPr>
@@ -164,6 +185,9 @@
       <w:r>
         <w:t>Server player info</w:t>
       </w:r>
+      <w:r>
+        <w:t xml:space="preserve"> (server only)</w:t>
+      </w:r>
     </w:p>
     <w:tbl>
       <w:tblPr>
@@ -232,7 +256,16 @@
     <w:p/>
     <w:p>
       <w:r>
-        <w:t>Server socket info</w:t>
+        <w:t xml:space="preserve">Server </w:t>
+      </w:r>
+      <w:r>
+        <w:t xml:space="preserve">client </w:t>
+      </w:r>
+      <w:r>
+        <w:t>socket info</w:t>
+      </w:r>
+      <w:r>
+        <w:t xml:space="preserve"> (server only)</w:t>
       </w:r>
     </w:p>
     <w:tbl>
@@ -273,6 +306,9 @@
       <w:r>
         <w:br/>
         <w:t>Server table info</w:t>
+      </w:r>
+      <w:r>
+        <w:t xml:space="preserve"> (server only)</w:t>
       </w:r>
     </w:p>
     <w:tbl>
@@ -329,10 +365,10 @@
     </w:p>
     <w:p>
       <w:r>
-        <w:t>Client Request to Server</w:t>
-      </w:r>
-      <w:r>
-        <w:tab/>
+        <w:t>Client Request =&gt;</w:t>
+      </w:r>
+      <w:r>
+        <w:t xml:space="preserve"> Server</w:t>
       </w:r>
     </w:p>
     <w:tbl>
@@ -377,6 +413,18 @@
     <w:p/>
     <w:p>
       <w:r>
+        <w:t>Process is</w:t>
+      </w:r>
+    </w:p>
+    <w:p>
+      <w:pPr>
+        <w:pStyle w:val="ListParagraph"/>
+        <w:numPr>
+          <w:ilvl w:val="0"/>
+          <w:numId w:val="1"/>
+        </w:numPr>
+      </w:pPr>
+      <w:r>
         <w:t>Client Sends:</w:t>
       </w:r>
     </w:p>
@@ -404,14 +452,19 @@
     </w:tbl>
     <w:p/>
     <w:p>
+      <w:pPr>
+        <w:pStyle w:val="ListParagraph"/>
+        <w:numPr>
+          <w:ilvl w:val="0"/>
+          <w:numId w:val="1"/>
+        </w:numPr>
+      </w:pPr>
       <w:r>
         <w:t>Sever Sends</w:t>
       </w:r>
       <w:r>
         <w:t xml:space="preserve"> ACK</w:t>
       </w:r>
-      <w:bookmarkStart w:id="0" w:name="_GoBack"/>
-      <w:bookmarkEnd w:id="0"/>
       <w:r>
         <w:t>:</w:t>
       </w:r>
@@ -443,10 +496,165 @@
     </w:tbl>
     <w:p/>
     <w:p>
+      <w:pPr>
+        <w:pStyle w:val="ListParagraph"/>
+        <w:numPr>
+          <w:ilvl w:val="0"/>
+          <w:numId w:val="1"/>
+        </w:numPr>
+      </w:pPr>
       <w:r>
         <w:t>Client Sends Request Data to Server</w:t>
       </w:r>
     </w:p>
+    <w:p/>
+    <w:p/>
+    <w:p>
+      <w:r>
+        <w:t>Server response =&gt; client req (play)</w:t>
+      </w:r>
+    </w:p>
+    <w:tbl>
+      <w:tblPr>
+        <w:tblStyle w:val="TableGrid"/>
+        <w:tblW w:w="0" w:type="auto"/>
+        <w:tblLook w:val="04A0" w:firstRow="1" w:lastRow="0" w:firstColumn="1" w:lastColumn="0" w:noHBand="0" w:noVBand="1"/>
+      </w:tblPr>
+      <w:tblGrid>
+        <w:gridCol w:w="3116"/>
+        <w:gridCol w:w="3117"/>
+        <w:gridCol w:w="3117"/>
+      </w:tblGrid>
+      <w:tr>
+        <w:tc>
+          <w:tcPr>
+            <w:tcW w:w="3116" w:type="dxa"/>
+          </w:tcPr>
+          <w:p>
+            <w:r>
+              <w:t>HOST</w:t>
+            </w:r>
+          </w:p>
+        </w:tc>
+        <w:tc>
+          <w:tcPr>
+            <w:tcW w:w="3117" w:type="dxa"/>
+          </w:tcPr>
+          <w:p>
+            <w:r>
+              <w:t>PORT</w:t>
+            </w:r>
+          </w:p>
+        </w:tc>
+        <w:tc>
+          <w:tcPr>
+            <w:tcW w:w="3117" w:type="dxa"/>
+          </w:tcPr>
+          <w:p/>
+        </w:tc>
+      </w:tr>
+    </w:tbl>
+    <w:p/>
+    <w:p>
+      <w:r>
+        <w:t>Process is</w:t>
+      </w:r>
+    </w:p>
+    <w:p>
+      <w:pPr>
+        <w:pStyle w:val="ListParagraph"/>
+        <w:numPr>
+          <w:ilvl w:val="0"/>
+          <w:numId w:val="2"/>
+        </w:numPr>
+      </w:pPr>
+      <w:r>
+        <w:t>Server</w:t>
+      </w:r>
+      <w:r>
+        <w:t xml:space="preserve"> Sends:</w:t>
+      </w:r>
+    </w:p>
+    <w:tbl>
+      <w:tblPr>
+        <w:tblStyle w:val="TableGrid"/>
+        <w:tblW w:w="0" w:type="auto"/>
+        <w:tblLook w:val="04A0" w:firstRow="1" w:lastRow="0" w:firstColumn="1" w:lastColumn="0" w:noHBand="0" w:noVBand="1"/>
+      </w:tblPr>
+      <w:tblGrid>
+        <w:gridCol w:w="9350"/>
+      </w:tblGrid>
+      <w:tr>
+        <w:tc>
+          <w:tcPr>
+            <w:tcW w:w="9350" w:type="dxa"/>
+          </w:tcPr>
+          <w:p>
+            <w:r>
+              <w:t>DATA_SIZE_TO_SEND</w:t>
+            </w:r>
+          </w:p>
+        </w:tc>
+      </w:tr>
+    </w:tbl>
+    <w:p/>
+    <w:p>
+      <w:pPr>
+        <w:pStyle w:val="ListParagraph"/>
+        <w:numPr>
+          <w:ilvl w:val="0"/>
+          <w:numId w:val="2"/>
+        </w:numPr>
+      </w:pPr>
+      <w:r>
+        <w:t xml:space="preserve">Client </w:t>
+      </w:r>
+      <w:r>
+        <w:t>Sends ACK:</w:t>
+      </w:r>
+    </w:p>
+    <w:tbl>
+      <w:tblPr>
+        <w:tblStyle w:val="TableGrid"/>
+        <w:tblW w:w="0" w:type="auto"/>
+        <w:tblLook w:val="04A0" w:firstRow="1" w:lastRow="0" w:firstColumn="1" w:lastColumn="0" w:noHBand="0" w:noVBand="1"/>
+      </w:tblPr>
+      <w:tblGrid>
+        <w:gridCol w:w="9350"/>
+      </w:tblGrid>
+      <w:tr>
+        <w:tc>
+          <w:tcPr>
+            <w:tcW w:w="9350" w:type="dxa"/>
+          </w:tcPr>
+          <w:p>
+            <w:r>
+              <w:t>DATA_SIZE_TO_RECEIVE (data_size_to_send back to client)</w:t>
+            </w:r>
+          </w:p>
+        </w:tc>
+      </w:tr>
+    </w:tbl>
+    <w:p/>
+    <w:p>
+      <w:pPr>
+        <w:pStyle w:val="ListParagraph"/>
+        <w:numPr>
+          <w:ilvl w:val="0"/>
+          <w:numId w:val="2"/>
+        </w:numPr>
+      </w:pPr>
+      <w:r>
+        <w:t>Server</w:t>
+      </w:r>
+      <w:r>
+        <w:t xml:space="preserve"> Sends Request Data to </w:t>
+      </w:r>
+      <w:r>
+        <w:t>Client</w:t>
+      </w:r>
+    </w:p>
+    <w:p/>
     <w:sectPr>
       <w:pgSz w:w="12240" w:h="15840"/>
       <w:pgMar w:top="1440" w:right="1440" w:bottom="1440" w:left="1440" w:header="720" w:footer="720" w:gutter="0"/>
@@ -455,6 +663,195 @@
     </w:sectPr>
   </w:body>
 </w:document>
+</file>
+
+<file path=word/numbering.xml><?xml version="1.0" encoding="utf-8"?>
+<w:numbering xmlns:wpc="http://schemas.microsoft.com/office/word/2010/wordprocessingCanvas" xmlns:mc="http://schemas.openxmlformats.org/markup-compatibility/2006" xmlns:o="urn:schemas-microsoft-com:office:office" xmlns:r="http://schemas.openxmlformats.org/officeDocument/2006/relationships" xmlns:m="http://schemas.openxmlformats.org/officeDocument/2006/math" xmlns:v="urn:schemas-microsoft-com:vml" xmlns:wp14="http://schemas.microsoft.com/office/word/2010/wordprocessingDrawing" xmlns:wp="http://schemas.openxmlformats.org/drawingml/2006/wordprocessingDrawing" xmlns:w10="urn:schemas-microsoft-com:office:word" xmlns:w="http://schemas.openxmlformats.org/wordprocessingml/2006/main" xmlns:w14="http://schemas.microsoft.com/office/word/2010/wordml" xmlns:w15="http://schemas.microsoft.com/office/word/2012/wordml" xmlns:wpg="http://schemas.microsoft.com/office/word/2010/wordprocessingGroup" xmlns:wpi="http://schemas.microsoft.com/office/word/2010/wordprocessingInk" xmlns:wne="http://schemas.microsoft.com/office/word/2006/wordml" xmlns:wps="http://schemas.microsoft.com/office/word/2010/wordprocessingShape" mc:Ignorable="w14 w15 wp14">
+  <w:abstractNum w:abstractNumId="0" w15:restartNumberingAfterBreak="0">
+    <w:nsid w:val="2A634E51"/>
+    <w:multiLevelType w:val="hybridMultilevel"/>
+    <w:tmpl w:val="45A8988A"/>
+    <w:lvl w:ilvl="0" w:tplc="04090011">
+      <w:start w:val="1"/>
+      <w:numFmt w:val="decimal"/>
+      <w:lvlText w:val="%1)"/>
+      <w:lvlJc w:val="left"/>
+      <w:pPr>
+        <w:ind w:left="720" w:hanging="360"/>
+      </w:pPr>
+      <w:rPr>
+        <w:rFonts w:hint="default"/>
+      </w:rPr>
+    </w:lvl>
+    <w:lvl w:ilvl="1" w:tplc="04090019" w:tentative="1">
+      <w:start w:val="1"/>
+      <w:numFmt w:val="lowerLetter"/>
+      <w:lvlText w:val="%2."/>
+      <w:lvlJc w:val="left"/>
+      <w:pPr>
+        <w:ind w:left="1440" w:hanging="360"/>
+      </w:pPr>
+    </w:lvl>
+    <w:lvl w:ilvl="2" w:tplc="0409001B" w:tentative="1">
+      <w:start w:val="1"/>
+      <w:numFmt w:val="lowerRoman"/>
+      <w:lvlText w:val="%3."/>
+      <w:lvlJc w:val="right"/>
+      <w:pPr>
+        <w:ind w:left="2160" w:hanging="180"/>
+      </w:pPr>
+    </w:lvl>
+    <w:lvl w:ilvl="3" w:tplc="0409000F" w:tentative="1">
+      <w:start w:val="1"/>
+      <w:numFmt w:val="decimal"/>
+      <w:lvlText w:val="%4."/>
+      <w:lvlJc w:val="left"/>
+      <w:pPr>
+        <w:ind w:left="2880" w:hanging="360"/>
+      </w:pPr>
+    </w:lvl>
+    <w:lvl w:ilvl="4" w:tplc="04090019" w:tentative="1">
+      <w:start w:val="1"/>
+      <w:numFmt w:val="lowerLetter"/>
+      <w:lvlText w:val="%5."/>
+      <w:lvlJc w:val="left"/>
+      <w:pPr>
+        <w:ind w:left="3600" w:hanging="360"/>
+      </w:pPr>
+    </w:lvl>
+    <w:lvl w:ilvl="5" w:tplc="0409001B" w:tentative="1">
+      <w:start w:val="1"/>
+      <w:numFmt w:val="lowerRoman"/>
+      <w:lvlText w:val="%6."/>
+      <w:lvlJc w:val="right"/>
+      <w:pPr>
+        <w:ind w:left="4320" w:hanging="180"/>
+      </w:pPr>
+    </w:lvl>
+    <w:lvl w:ilvl="6" w:tplc="0409000F" w:tentative="1">
+      <w:start w:val="1"/>
+      <w:numFmt w:val="decimal"/>
+      <w:lvlText w:val="%7."/>
+      <w:lvlJc w:val="left"/>
+      <w:pPr>
+        <w:ind w:left="5040" w:hanging="360"/>
+      </w:pPr>
+    </w:lvl>
+    <w:lvl w:ilvl="7" w:tplc="04090019" w:tentative="1">
+      <w:start w:val="1"/>
+      <w:numFmt w:val="lowerLetter"/>
+      <w:lvlText w:val="%8."/>
+      <w:lvlJc w:val="left"/>
+      <w:pPr>
+        <w:ind w:left="5760" w:hanging="360"/>
+      </w:pPr>
+    </w:lvl>
+    <w:lvl w:ilvl="8" w:tplc="0409001B" w:tentative="1">
+      <w:start w:val="1"/>
+      <w:numFmt w:val="lowerRoman"/>
+      <w:lvlText w:val="%9."/>
+      <w:lvlJc w:val="right"/>
+      <w:pPr>
+        <w:ind w:left="6480" w:hanging="180"/>
+      </w:pPr>
+    </w:lvl>
+  </w:abstractNum>
+  <w:abstractNum w:abstractNumId="1" w15:restartNumberingAfterBreak="0">
+    <w:nsid w:val="387E7647"/>
+    <w:multiLevelType w:val="hybridMultilevel"/>
+    <w:tmpl w:val="45A8988A"/>
+    <w:lvl w:ilvl="0" w:tplc="04090011">
+      <w:start w:val="1"/>
+      <w:numFmt w:val="decimal"/>
+      <w:lvlText w:val="%1)"/>
+      <w:lvlJc w:val="left"/>
+      <w:pPr>
+        <w:ind w:left="720" w:hanging="360"/>
+      </w:pPr>
+      <w:rPr>
+        <w:rFonts w:hint="default"/>
+      </w:rPr>
+    </w:lvl>
+    <w:lvl w:ilvl="1" w:tplc="04090019" w:tentative="1">
+      <w:start w:val="1"/>
+      <w:numFmt w:val="lowerLetter"/>
+      <w:lvlText w:val="%2."/>
+      <w:lvlJc w:val="left"/>
+      <w:pPr>
+        <w:ind w:left="1440" w:hanging="360"/>
+      </w:pPr>
+    </w:lvl>
+    <w:lvl w:ilvl="2" w:tplc="0409001B" w:tentative="1">
+      <w:start w:val="1"/>
+      <w:numFmt w:val="lowerRoman"/>
+      <w:lvlText w:val="%3."/>
+      <w:lvlJc w:val="right"/>
+      <w:pPr>
+        <w:ind w:left="2160" w:hanging="180"/>
+      </w:pPr>
+    </w:lvl>
+    <w:lvl w:ilvl="3" w:tplc="0409000F" w:tentative="1">
+      <w:start w:val="1"/>
+      <w:numFmt w:val="decimal"/>
+      <w:lvlText w:val="%4."/>
+      <w:lvlJc w:val="left"/>
+      <w:pPr>
+        <w:ind w:left="2880" w:hanging="360"/>
+      </w:pPr>
+    </w:lvl>
+    <w:lvl w:ilvl="4" w:tplc="04090019" w:tentative="1">
+      <w:start w:val="1"/>
+      <w:numFmt w:val="lowerLetter"/>
+      <w:lvlText w:val="%5."/>
+      <w:lvlJc w:val="left"/>
+      <w:pPr>
+        <w:ind w:left="3600" w:hanging="360"/>
+      </w:pPr>
+    </w:lvl>
+    <w:lvl w:ilvl="5" w:tplc="0409001B" w:tentative="1">
+      <w:start w:val="1"/>
+      <w:numFmt w:val="lowerRoman"/>
+      <w:lvlText w:val="%6."/>
+      <w:lvlJc w:val="right"/>
+      <w:pPr>
+        <w:ind w:left="4320" w:hanging="180"/>
+      </w:pPr>
+    </w:lvl>
+    <w:lvl w:ilvl="6" w:tplc="0409000F" w:tentative="1">
+      <w:start w:val="1"/>
+      <w:numFmt w:val="decimal"/>
+      <w:lvlText w:val="%7."/>
+      <w:lvlJc w:val="left"/>
+      <w:pPr>
+        <w:ind w:left="5040" w:hanging="360"/>
+      </w:pPr>
+    </w:lvl>
+    <w:lvl w:ilvl="7" w:tplc="04090019" w:tentative="1">
+      <w:start w:val="1"/>
+      <w:numFmt w:val="lowerLetter"/>
+      <w:lvlText w:val="%8."/>
+      <w:lvlJc w:val="left"/>
+      <w:pPr>
+        <w:ind w:left="5760" w:hanging="360"/>
+      </w:pPr>
+    </w:lvl>
+    <w:lvl w:ilvl="8" w:tplc="0409001B" w:tentative="1">
+      <w:start w:val="1"/>
+      <w:numFmt w:val="lowerRoman"/>
+      <w:lvlText w:val="%9."/>
+      <w:lvlJc w:val="right"/>
+      <w:pPr>
+        <w:ind w:left="6480" w:hanging="180"/>
+      </w:pPr>
+    </w:lvl>
+  </w:abstractNum>
+  <w:num w:numId="1">
+    <w:abstractNumId w:val="1"/>
+  </w:num>
+  <w:num w:numId="2">
+    <w:abstractNumId w:val="0"/>
+  </w:num>
+</w:numbering>
 </file>
 
 <file path=word/styles.xml><?xml version="1.0" encoding="utf-8"?>
@@ -897,6 +1294,17 @@
       </w:tblBorders>
     </w:tblPr>
   </w:style>
+  <w:style w:type="paragraph" w:styleId="ListParagraph">
+    <w:name w:val="List Paragraph"/>
+    <w:basedOn w:val="Normal"/>
+    <w:uiPriority w:val="34"/>
+    <w:qFormat/>
+    <w:rsid w:val="00A54BD7"/>
+    <w:pPr>
+      <w:ind w:left="720"/>
+      <w:contextualSpacing/>
+    </w:pPr>
+  </w:style>
 </w:styles>
 </file>
 

</xml_diff>

<commit_message>
player starting a server is set up
</commit_message>
<xml_diff>
--- a/Project/Gamestate info.docx
+++ b/Project/Gamestate info.docx
@@ -14,8 +14,6 @@
         </w:rPr>
         <w:t>EACH VALUE (num_players, username, etc) IS IMPLEMENTED IN ALL LOWERCASE e.g. {“type” : “play”}</w:t>
       </w:r>
-      <w:bookmarkStart w:id="0" w:name="_GoBack"/>
-      <w:bookmarkEnd w:id="0"/>
     </w:p>
     <w:p>
       <w:r>
@@ -550,7 +548,11 @@
           <w:tcPr>
             <w:tcW w:w="3117" w:type="dxa"/>
           </w:tcPr>
-          <w:p/>
+          <w:p>
+            <w:r>
+              <w:t xml:space="preserve">NEW_TABLE (“True” or “False”) </w:t>
+            </w:r>
+          </w:p>
         </w:tc>
       </w:tr>
     </w:tbl>
@@ -569,10 +571,7 @@
         </w:numPr>
       </w:pPr>
       <w:r>
-        <w:t>Server</w:t>
-      </w:r>
-      <w:r>
-        <w:t xml:space="preserve"> Sends:</w:t>
+        <w:t>Server Sends:</w:t>
       </w:r>
     </w:p>
     <w:tbl>
@@ -607,10 +606,7 @@
         </w:numPr>
       </w:pPr>
       <w:r>
-        <w:t xml:space="preserve">Client </w:t>
-      </w:r>
-      <w:r>
-        <w:t>Sends ACK:</w:t>
+        <w:t>Client Sends ACK:</w:t>
       </w:r>
     </w:p>
     <w:tbl>
@@ -655,6 +651,81 @@
       </w:r>
     </w:p>
     <w:p/>
+    <w:p>
+      <w:r>
+        <w:t>Peer connection =&gt; Main Peer</w:t>
+      </w:r>
+    </w:p>
+    <w:p>
+      <w:r>
+        <w:t>Process is</w:t>
+      </w:r>
+    </w:p>
+    <w:p>
+      <w:pPr>
+        <w:pStyle w:val="ListParagraph"/>
+        <w:numPr>
+          <w:ilvl w:val="0"/>
+          <w:numId w:val="3"/>
+        </w:numPr>
+      </w:pPr>
+      <w:r>
+        <w:t>Peer connects to socket</w:t>
+      </w:r>
+    </w:p>
+    <w:p>
+      <w:pPr>
+        <w:pStyle w:val="ListParagraph"/>
+        <w:numPr>
+          <w:ilvl w:val="0"/>
+          <w:numId w:val="3"/>
+        </w:numPr>
+      </w:pPr>
+      <w:r>
+        <w:t>Peer sends:</w:t>
+      </w:r>
+    </w:p>
+    <w:tbl>
+      <w:tblPr>
+        <w:tblStyle w:val="TableGrid"/>
+        <w:tblW w:w="0" w:type="auto"/>
+        <w:tblInd w:w="1080" w:type="dxa"/>
+        <w:tblLook w:val="04A0" w:firstRow="1" w:lastRow="0" w:firstColumn="1" w:lastColumn="0" w:noHBand="0" w:noVBand="1"/>
+      </w:tblPr>
+      <w:tblGrid>
+        <w:gridCol w:w="4129"/>
+        <w:gridCol w:w="4141"/>
+      </w:tblGrid>
+      <w:tr>
+        <w:tc>
+          <w:tcPr>
+            <w:tcW w:w="4675" w:type="dxa"/>
+          </w:tcPr>
+          <w:p>
+            <w:r>
+              <w:t>USERNAME</w:t>
+            </w:r>
+          </w:p>
+        </w:tc>
+        <w:tc>
+          <w:tcPr>
+            <w:tcW w:w="4675" w:type="dxa"/>
+          </w:tcPr>
+          <w:p>
+            <w:r>
+              <w:t>NUM_CHIPS</w:t>
+            </w:r>
+            <w:bookmarkStart w:id="0" w:name="_GoBack"/>
+            <w:bookmarkEnd w:id="0"/>
+          </w:p>
+        </w:tc>
+      </w:tr>
+    </w:tbl>
+    <w:p>
+      <w:pPr>
+        <w:ind w:left="1080"/>
+      </w:pPr>
+    </w:p>
     <w:sectPr>
       <w:pgSz w:w="12240" w:h="15840"/>
       <w:pgMar w:top="1440" w:right="1440" w:bottom="1440" w:left="1440" w:header="720" w:footer="720" w:gutter="0"/>
@@ -845,11 +916,103 @@
       </w:pPr>
     </w:lvl>
   </w:abstractNum>
+  <w:abstractNum w:abstractNumId="2" w15:restartNumberingAfterBreak="0">
+    <w:nsid w:val="410F15B0"/>
+    <w:multiLevelType w:val="hybridMultilevel"/>
+    <w:tmpl w:val="4E98849E"/>
+    <w:lvl w:ilvl="0" w:tplc="534C0766">
+      <w:start w:val="1"/>
+      <w:numFmt w:val="decimal"/>
+      <w:lvlText w:val="%1)"/>
+      <w:lvlJc w:val="left"/>
+      <w:pPr>
+        <w:ind w:left="1080" w:hanging="360"/>
+      </w:pPr>
+      <w:rPr>
+        <w:rFonts w:hint="default"/>
+      </w:rPr>
+    </w:lvl>
+    <w:lvl w:ilvl="1" w:tplc="04090019">
+      <w:start w:val="1"/>
+      <w:numFmt w:val="lowerLetter"/>
+      <w:lvlText w:val="%2."/>
+      <w:lvlJc w:val="left"/>
+      <w:pPr>
+        <w:ind w:left="1800" w:hanging="360"/>
+      </w:pPr>
+    </w:lvl>
+    <w:lvl w:ilvl="2" w:tplc="0409001B" w:tentative="1">
+      <w:start w:val="1"/>
+      <w:numFmt w:val="lowerRoman"/>
+      <w:lvlText w:val="%3."/>
+      <w:lvlJc w:val="right"/>
+      <w:pPr>
+        <w:ind w:left="2520" w:hanging="180"/>
+      </w:pPr>
+    </w:lvl>
+    <w:lvl w:ilvl="3" w:tplc="0409000F" w:tentative="1">
+      <w:start w:val="1"/>
+      <w:numFmt w:val="decimal"/>
+      <w:lvlText w:val="%4."/>
+      <w:lvlJc w:val="left"/>
+      <w:pPr>
+        <w:ind w:left="3240" w:hanging="360"/>
+      </w:pPr>
+    </w:lvl>
+    <w:lvl w:ilvl="4" w:tplc="04090019" w:tentative="1">
+      <w:start w:val="1"/>
+      <w:numFmt w:val="lowerLetter"/>
+      <w:lvlText w:val="%5."/>
+      <w:lvlJc w:val="left"/>
+      <w:pPr>
+        <w:ind w:left="3960" w:hanging="360"/>
+      </w:pPr>
+    </w:lvl>
+    <w:lvl w:ilvl="5" w:tplc="0409001B" w:tentative="1">
+      <w:start w:val="1"/>
+      <w:numFmt w:val="lowerRoman"/>
+      <w:lvlText w:val="%6."/>
+      <w:lvlJc w:val="right"/>
+      <w:pPr>
+        <w:ind w:left="4680" w:hanging="180"/>
+      </w:pPr>
+    </w:lvl>
+    <w:lvl w:ilvl="6" w:tplc="0409000F" w:tentative="1">
+      <w:start w:val="1"/>
+      <w:numFmt w:val="decimal"/>
+      <w:lvlText w:val="%7."/>
+      <w:lvlJc w:val="left"/>
+      <w:pPr>
+        <w:ind w:left="5400" w:hanging="360"/>
+      </w:pPr>
+    </w:lvl>
+    <w:lvl w:ilvl="7" w:tplc="04090019" w:tentative="1">
+      <w:start w:val="1"/>
+      <w:numFmt w:val="lowerLetter"/>
+      <w:lvlText w:val="%8."/>
+      <w:lvlJc w:val="left"/>
+      <w:pPr>
+        <w:ind w:left="6120" w:hanging="360"/>
+      </w:pPr>
+    </w:lvl>
+    <w:lvl w:ilvl="8" w:tplc="0409001B" w:tentative="1">
+      <w:start w:val="1"/>
+      <w:numFmt w:val="lowerRoman"/>
+      <w:lvlText w:val="%9."/>
+      <w:lvlJc w:val="right"/>
+      <w:pPr>
+        <w:ind w:left="6840" w:hanging="180"/>
+      </w:pPr>
+    </w:lvl>
+  </w:abstractNum>
   <w:num w:numId="1">
     <w:abstractNumId w:val="1"/>
   </w:num>
   <w:num w:numId="2">
     <w:abstractNumId w:val="0"/>
+  </w:num>
+  <w:num w:numId="3">
+    <w:abstractNumId w:val="2"/>
   </w:num>
 </w:numbering>
 </file>

</xml_diff>

<commit_message>
main player updates server now
</commit_message>
<xml_diff>
--- a/Project/Gamestate info.docx
+++ b/Project/Gamestate info.docx
@@ -224,7 +224,15 @@
             <w:tcW w:w="3117" w:type="dxa"/>
           </w:tcPr>
           <w:p>
-            <w:r>
+            <w:pPr>
+              <w:rPr>
+                <w:strike/>
+              </w:rPr>
+            </w:pPr>
+            <w:r>
+              <w:rPr>
+                <w:strike/>
+              </w:rPr>
               <w:t>LAST_TABLE</w:t>
             </w:r>
           </w:p>
@@ -335,8 +343,6 @@
             <w:r>
               <w:t>_PLAYERS</w:t>
             </w:r>
-            <w:bookmarkStart w:id="0" w:name="_GoBack"/>
-            <w:bookmarkEnd w:id="0"/>
           </w:p>
         </w:tc>
         <w:tc>
@@ -409,6 +415,70 @@
             <w:r>
               <w:t>USERNAME</w:t>
             </w:r>
+          </w:p>
+        </w:tc>
+      </w:tr>
+    </w:tbl>
+    <w:p/>
+    <w:tbl>
+      <w:tblPr>
+        <w:tblStyle w:val="TableGrid"/>
+        <w:tblW w:w="0" w:type="auto"/>
+        <w:tblLook w:val="04A0" w:firstRow="1" w:lastRow="0" w:firstColumn="1" w:lastColumn="0" w:noHBand="0" w:noVBand="1"/>
+      </w:tblPr>
+      <w:tblGrid>
+        <w:gridCol w:w="2673"/>
+        <w:gridCol w:w="2133"/>
+        <w:gridCol w:w="2133"/>
+        <w:gridCol w:w="2411"/>
+      </w:tblGrid>
+      <w:tr>
+        <w:tc>
+          <w:tcPr>
+            <w:tcW w:w="2673" w:type="dxa"/>
+          </w:tcPr>
+          <w:p>
+            <w:r>
+              <w:t>TYPE (“</w:t>
+            </w:r>
+            <w:r>
+              <w:t>update</w:t>
+            </w:r>
+            <w:r>
+              <w:t>”)</w:t>
+            </w:r>
+          </w:p>
+        </w:tc>
+        <w:tc>
+          <w:tcPr>
+            <w:tcW w:w="2133" w:type="dxa"/>
+          </w:tcPr>
+          <w:p>
+            <w:r>
+              <w:t>HOST</w:t>
+            </w:r>
+          </w:p>
+        </w:tc>
+        <w:tc>
+          <w:tcPr>
+            <w:tcW w:w="2133" w:type="dxa"/>
+          </w:tcPr>
+          <w:p>
+            <w:r>
+              <w:t>NUM_PLAYERS</w:t>
+            </w:r>
+          </w:p>
+        </w:tc>
+        <w:tc>
+          <w:tcPr>
+            <w:tcW w:w="2411" w:type="dxa"/>
+          </w:tcPr>
+          <w:p>
+            <w:r>
+              <w:t>PLAYER_DATA</w:t>
+            </w:r>
+            <w:bookmarkStart w:id="0" w:name="_GoBack"/>
+            <w:bookmarkEnd w:id="0"/>
           </w:p>
         </w:tc>
       </w:tr>

</xml_diff>